<commit_message>
Actualizaci¢n de diagrama l¢gico en el documento word
</commit_message>
<xml_diff>
--- a/Proyecto_Java_Fase_1/Coffe_Shop_Fase1.docx
+++ b/Proyecto_Java_Fase_1/Coffe_Shop_Fase1.docx
@@ -6151,8 +6151,8 @@
           <w:noProof/>
         </w:rPr>
         <w:drawing>
-          <wp:inline distT="0" distB="0" distL="0" distR="0" wp14:anchorId="6D1297B8" wp14:editId="4B989741">
-            <wp:extent cx="5943600" cy="4708566"/>
+          <wp:inline distT="0" distB="0" distL="0" distR="0" wp14:anchorId="6D1297B8" wp14:editId="09FF716B">
+            <wp:extent cx="5943599" cy="4708566"/>
             <wp:effectExtent l="0" t="0" r="0" b="0"/>
             <wp:docPr id="919879356" name="Picture 3"/>
             <wp:cNvGraphicFramePr>
@@ -6180,7 +6180,7 @@
                   <pic:spPr>
                     <a:xfrm>
                       <a:off x="0" y="0"/>
-                      <a:ext cx="5943600" cy="4708566"/>
+                      <a:ext cx="5943599" cy="4708566"/>
                     </a:xfrm>
                     <a:prstGeom prst="rect">
                       <a:avLst/>
@@ -6232,8 +6232,8 @@
           <w:noProof/>
         </w:rPr>
         <w:drawing>
-          <wp:inline distT="0" distB="0" distL="0" distR="0" wp14:anchorId="658600B4" wp14:editId="6DB6ABCB">
-            <wp:extent cx="4969390" cy="5671794"/>
+          <wp:inline distT="0" distB="0" distL="0" distR="0" wp14:anchorId="658600B4" wp14:editId="1B5D7C81">
+            <wp:extent cx="5819775" cy="6168219"/>
             <wp:effectExtent l="0" t="0" r="0" b="0"/>
             <wp:docPr id="2022302630" name="Picture 1"/>
             <wp:cNvGraphicFramePr>
@@ -6243,7 +6243,7 @@
               <a:graphicData uri="http://schemas.openxmlformats.org/drawingml/2006/picture">
                 <pic:pic xmlns:pic="http://schemas.openxmlformats.org/drawingml/2006/picture">
                   <pic:nvPicPr>
-                    <pic:cNvPr id="0" name="Picture 1"/>
+                    <pic:cNvPr id="2022302630" name="Picture 1"/>
                     <pic:cNvPicPr>
                       <a:picLocks noChangeAspect="1" noChangeArrowheads="1"/>
                     </pic:cNvPicPr>
@@ -6256,7 +6256,6 @@
                         </a:ext>
                       </a:extLst>
                     </a:blip>
-                    <a:srcRect/>
                     <a:stretch>
                       <a:fillRect/>
                     </a:stretch>
@@ -6264,7 +6263,7 @@
                   <pic:spPr bwMode="auto">
                     <a:xfrm>
                       <a:off x="0" y="0"/>
-                      <a:ext cx="4973069" cy="5675992"/>
+                      <a:ext cx="5833059" cy="6182298"/>
                     </a:xfrm>
                     <a:prstGeom prst="rect">
                       <a:avLst/>
@@ -6321,7 +6320,6 @@
           <w:b/>
           <w:bCs/>
         </w:rPr>
-        <w:lastRenderedPageBreak/>
         <w:t>DICCIONARIO DE DATOS</w:t>
       </w:r>
       <w:bookmarkEnd w:id="10"/>
@@ -6475,7 +6473,6 @@
           <w:b/>
           <w:bCs/>
         </w:rPr>
-        <w:lastRenderedPageBreak/>
         <w:t>CONCLUCIONES</w:t>
       </w:r>
       <w:bookmarkEnd w:id="11"/>

</xml_diff>